<commit_message>
Eerste versie van het verslag
</commit_message>
<xml_diff>
--- a/Verslag ALGODS eindopdracht.docx
+++ b/Verslag ALGODS eindopdracht.docx
@@ -183,8 +183,6 @@
       </w:r>
       <w:r>
         <w:tab/>
-      </w:r>
-      <w:r>
         <w:t>12053031</w:t>
       </w:r>
     </w:p>
@@ -209,13 +207,7 @@
         <w:t>de werkzaamheden voor de eindopdracht van ALGODS van de minor ECV. Voor deze eindopdracht moest een bordspel gemaakt of aangepast worden, waar gebruikt gemaakt wordt van Algoritmen en/of Datastructuren</w:t>
       </w:r>
       <w:r>
-        <w:t>. Na een middagje speuren op het internet vonden wij Hex: een</w:t>
-      </w:r>
-      <w:r>
-        <w:t xml:space="preserve"> bordspel</w:t>
-      </w:r>
-      <w:r>
-        <w:t xml:space="preserve"> waarbij het doel is om met aaneengelegde tegels de andere kant van het bord te bereiken. Hierbij speelt de ene speler van links naar rechts en de ander van boven naar beneden. Omdat de tegels de vorm hebben van een hexagon, zijn er zes aanliggende punten per tegel waardoor het spel iets ingewikkelder is voor een computerprogramma dan bijvoorbeeld Boter, </w:t>
+        <w:t xml:space="preserve">. Na een middagje speuren op het internet vonden wij Hex: een bordspel waarbij het doel is om met aaneengelegde tegels de andere kant van het bord te bereiken. Hierbij speelt de ene speler van links naar rechts en de ander van boven naar beneden. Omdat de tegels de vorm hebben van een hexagon, zijn er zes aanliggende punten per tegel waardoor het spel iets ingewikkelder is voor een computerprogramma dan bijvoorbeeld Boter, </w:t>
       </w:r>
       <w:r>
         <w:t>K</w:t>
@@ -1304,24 +1296,37 @@
         <w:pStyle w:val="Bijschrift"/>
         <w:jc w:val="center"/>
       </w:pPr>
-      <w:bookmarkStart w:id="7" w:name="_Ref417472631"/>
-      <w:bookmarkStart w:id="8" w:name="_Ref417472637"/>
+      <w:bookmarkStart w:id="7" w:name="_Ref417472637"/>
+      <w:bookmarkStart w:id="8" w:name="_Ref417472631"/>
       <w:r>
         <w:t xml:space="preserve">Figuur </w:t>
       </w:r>
-      <w:fldSimple w:instr=" SEQ Figuur \* ARABIC ">
-        <w:r>
-          <w:rPr>
-            <w:noProof/>
-          </w:rPr>
-          <w:t>1</w:t>
-        </w:r>
-      </w:fldSimple>
+      <w:r>
+        <w:fldChar w:fldCharType="begin"/>
+      </w:r>
+      <w:r>
+        <w:instrText xml:space="preserve"> SEQ Figuur \* ARABIC </w:instrText>
+      </w:r>
+      <w:r>
+        <w:fldChar w:fldCharType="separate"/>
+      </w:r>
+      <w:r>
+        <w:rPr>
+          <w:noProof/>
+        </w:rPr>
+        <w:t>1</w:t>
+      </w:r>
+      <w:r>
+        <w:rPr>
+          <w:noProof/>
+        </w:rPr>
+        <w:fldChar w:fldCharType="end"/>
+      </w:r>
+      <w:bookmarkEnd w:id="7"/>
+      <w:r>
+        <w:t>: Tic Tac Toe</w:t>
+      </w:r>
       <w:bookmarkEnd w:id="8"/>
-      <w:r>
-        <w:t>: Tic Tac Toe</w:t>
-      </w:r>
-      <w:bookmarkEnd w:id="7"/>
       <w:r>
         <w:br/>
         <w:t>Bron: spongebob.wikia.com</w:t>
@@ -1450,14 +1455,27 @@
       <w:r>
         <w:t xml:space="preserve">Figuur </w:t>
       </w:r>
-      <w:fldSimple w:instr=" SEQ Figuur \* ARABIC ">
-        <w:r>
-          <w:rPr>
-            <w:noProof/>
-          </w:rPr>
-          <w:t>2</w:t>
-        </w:r>
-      </w:fldSimple>
+      <w:r>
+        <w:fldChar w:fldCharType="begin"/>
+      </w:r>
+      <w:r>
+        <w:instrText xml:space="preserve"> SEQ Figuur \* ARABIC </w:instrText>
+      </w:r>
+      <w:r>
+        <w:fldChar w:fldCharType="separate"/>
+      </w:r>
+      <w:r>
+        <w:rPr>
+          <w:noProof/>
+        </w:rPr>
+        <w:t>2</w:t>
+      </w:r>
+      <w:r>
+        <w:rPr>
+          <w:noProof/>
+        </w:rPr>
+        <w:fldChar w:fldCharType="end"/>
+      </w:r>
       <w:bookmarkEnd w:id="9"/>
       <w:r>
         <w:t>: uitleg van het bordspel Hex</w:t>
@@ -1515,6 +1533,35 @@
       </w:pPr>
       <w:r>
         <w:t>Padzoek-algoritme</w:t>
+      </w:r>
+    </w:p>
+    <w:p>
+      <w:r>
+        <w:t xml:space="preserve">Het programma maakt voor elke tegel gebruik van een functie om een pad naar het eind van het bord te vinden. Deze functie wordt voor elke volgende tegel recursief aangeroepen en geeft het resultaat terug aan de vorige tegel. In </w:t>
+      </w:r>
+      <w:r>
+        <w:fldChar w:fldCharType="begin"/>
+      </w:r>
+      <w:r>
+        <w:instrText xml:space="preserve"> REF _Ref417510976 \h </w:instrText>
+      </w:r>
+      <w:r>
+        <w:fldChar w:fldCharType="separate"/>
+      </w:r>
+      <w:r>
+        <w:t xml:space="preserve">Figuur </w:t>
+      </w:r>
+      <w:r>
+        <w:rPr>
+          <w:noProof/>
+        </w:rPr>
+        <w:t>3</w:t>
+      </w:r>
+      <w:r>
+        <w:fldChar w:fldCharType="end"/>
+      </w:r>
+      <w:r>
+        <w:t xml:space="preserve"> is te zien hoe er een pad gevonden kan worden door de speler met de zwarte tegels.</w:t>
       </w:r>
     </w:p>
     <w:p>
@@ -1528,10 +1575,10 @@
           <w:lang w:eastAsia="nl-NL"/>
         </w:rPr>
         <w:drawing>
-          <wp:inline distT="0" distB="0" distL="0" distR="0" wp14:anchorId="3CB06F4B" wp14:editId="60077377">
-            <wp:extent cx="3332818" cy="3296093"/>
-            <wp:effectExtent l="76200" t="76200" r="134620" b="133350"/>
-            <wp:docPr id="26" name="Afbeelding 26"/>
+          <wp:inline distT="0" distB="0" distL="0" distR="0" wp14:anchorId="12D03517" wp14:editId="24E6BC27">
+            <wp:extent cx="4166964" cy="3549989"/>
+            <wp:effectExtent l="76200" t="76200" r="138430" b="127000"/>
+            <wp:docPr id="3" name="Afbeelding 3"/>
             <wp:cNvGraphicFramePr>
               <a:graphicFrameLocks xmlns:a="http://schemas.openxmlformats.org/drawingml/2006/main" noChangeAspect="1"/>
             </wp:cNvGraphicFramePr>
@@ -1539,12 +1586,12 @@
               <a:graphicData uri="http://schemas.openxmlformats.org/drawingml/2006/picture">
                 <pic:pic xmlns:pic="http://schemas.openxmlformats.org/drawingml/2006/picture">
                   <pic:nvPicPr>
-                    <pic:cNvPr id="0" name="Picture 6"/>
+                    <pic:cNvPr id="0" name="Picture 2"/>
                     <pic:cNvPicPr>
                       <a:picLocks noChangeAspect="1" noChangeArrowheads="1"/>
                     </pic:cNvPicPr>
                   </pic:nvPicPr>
-                  <pic:blipFill>
+                  <pic:blipFill rotWithShape="1">
                     <a:blip r:embed="rId11">
                       <a:extLst>
                         <a:ext uri="{28A0092B-C50C-407E-A947-70E740481C1C}">
@@ -1552,25 +1599,25 @@
                         </a:ext>
                       </a:extLst>
                     </a:blip>
-                    <a:srcRect/>
-                    <a:stretch>
-                      <a:fillRect/>
-                    </a:stretch>
+                    <a:srcRect l="2865" t="1671" r="3528" b="5290"/>
+                    <a:stretch/>
                   </pic:blipFill>
                   <pic:spPr bwMode="auto">
                     <a:xfrm>
                       <a:off x="0" y="0"/>
-                      <a:ext cx="3337473" cy="3300697"/>
+                      <a:ext cx="4172608" cy="3554798"/>
                     </a:xfrm>
                     <a:prstGeom prst="rect">
                       <a:avLst/>
                     </a:prstGeom>
-                    <a:ln w="38100" cap="sq">
+                    <a:ln w="38100" cap="sq" cmpd="sng" algn="ctr">
                       <a:solidFill>
                         <a:srgbClr val="000000"/>
                       </a:solidFill>
                       <a:prstDash val="solid"/>
                       <a:miter lim="800000"/>
+                      <a:headEnd type="none" w="med" len="med"/>
+                      <a:tailEnd type="none" w="med" len="med"/>
                     </a:ln>
                     <a:effectLst>
                       <a:outerShdw blurRad="50800" dist="38100" dir="2700000" algn="tl" rotWithShape="0">
@@ -1579,6 +1626,11 @@
                         </a:srgbClr>
                       </a:outerShdw>
                     </a:effectLst>
+                    <a:extLst>
+                      <a:ext uri="{53640926-AAD7-44D8-BBD7-CCE9431645EC}">
+                        <a14:shadowObscured xmlns:a14="http://schemas.microsoft.com/office/drawing/2010/main"/>
+                      </a:ext>
+                    </a:extLst>
                   </pic:spPr>
                 </pic:pic>
               </a:graphicData>
@@ -1592,19 +1644,43 @@
         <w:pStyle w:val="Bijschrift"/>
         <w:jc w:val="center"/>
       </w:pPr>
+      <w:bookmarkStart w:id="10" w:name="_Ref417510976"/>
       <w:r>
         <w:t xml:space="preserve">Figuur </w:t>
       </w:r>
-      <w:fldSimple w:instr=" SEQ Figuur \* ARABIC ">
-        <w:r>
-          <w:rPr>
-            <w:noProof/>
-          </w:rPr>
-          <w:t>3</w:t>
-        </w:r>
-      </w:fldSimple>
-      <w:r>
-        <w:t>: padzoek-algoritme.</w:t>
+      <w:r>
+        <w:fldChar w:fldCharType="begin"/>
+      </w:r>
+      <w:r>
+        <w:instrText xml:space="preserve"> </w:instrText>
+      </w:r>
+      <w:r>
+        <w:instrText xml:space="preserve">SEQ Figuur \* ARABIC </w:instrText>
+      </w:r>
+      <w:r>
+        <w:fldChar w:fldCharType="separate"/>
+      </w:r>
+      <w:r>
+        <w:rPr>
+          <w:noProof/>
+        </w:rPr>
+        <w:t>3</w:t>
+      </w:r>
+      <w:r>
+        <w:rPr>
+          <w:noProof/>
+        </w:rPr>
+        <w:fldChar w:fldCharType="end"/>
+      </w:r>
+      <w:bookmarkEnd w:id="10"/>
+      <w:r>
+        <w:t>: padzoek-algoritme</w:t>
+      </w:r>
+      <w:r>
+        <w:t>, schematisch</w:t>
+      </w:r>
+      <w:r>
+        <w:t>.</w:t>
       </w:r>
       <w:r>
         <w:br/>
@@ -1613,6 +1689,47 @@
       <w:r>
         <w:br/>
         <w:t>voor elke tegel (recursief) wordt gebruikt</w:t>
+      </w:r>
+    </w:p>
+    <w:p>
+      <w:r>
+        <w:t>Om ervoor te zorgen dat het programma</w:t>
+      </w:r>
+      <w:r>
+        <w:t xml:space="preserve"> elk vlak van de tegel benadert, is gebruik gemaakt van een (statische) vector, gevuld met pairs. Deze pairs zijn vervolgens gevuld met twee integers</w:t>
+      </w:r>
+      <w:r>
+        <w:t>: de waarden van de x- en y-as waar naar gekeken moet worden ten opzichte van de huidige tegel</w:t>
+      </w:r>
+      <w:r>
+        <w:t xml:space="preserve">. </w:t>
+      </w:r>
+      <w:r>
+        <w:t xml:space="preserve">In </w:t>
+      </w:r>
+      <w:r>
+        <w:fldChar w:fldCharType="begin"/>
+      </w:r>
+      <w:r>
+        <w:instrText xml:space="preserve"> REF _Ref417555339 \h </w:instrText>
+      </w:r>
+      <w:r>
+        <w:fldChar w:fldCharType="separate"/>
+      </w:r>
+      <w:r>
+        <w:t xml:space="preserve">Figuur </w:t>
+      </w:r>
+      <w:r>
+        <w:rPr>
+          <w:noProof/>
+        </w:rPr>
+        <w:t>4</w:t>
+      </w:r>
+      <w:r>
+        <w:fldChar w:fldCharType="end"/>
+      </w:r>
+      <w:r>
+        <w:t xml:space="preserve"> is te zien hoe deze vector, genaamd “location”, geïnitialiseerd wordt.</w:t>
       </w:r>
     </w:p>
     <w:p>
@@ -1626,9 +1743,9 @@
           <w:lang w:eastAsia="nl-NL"/>
         </w:rPr>
         <w:drawing>
-          <wp:inline distT="0" distB="0" distL="0" distR="0" wp14:anchorId="70D7708E" wp14:editId="6FE6D488">
-            <wp:extent cx="5760720" cy="776177"/>
-            <wp:effectExtent l="0" t="0" r="0" b="5080"/>
+          <wp:inline distT="0" distB="0" distL="0" distR="0" wp14:anchorId="70D7708E" wp14:editId="705555BC">
+            <wp:extent cx="4922875" cy="663289"/>
+            <wp:effectExtent l="76200" t="76200" r="125730" b="137160"/>
             <wp:docPr id="25" name="Afbeelding 25"/>
             <wp:cNvGraphicFramePr>
               <a:graphicFrameLocks xmlns:a="http://schemas.openxmlformats.org/drawingml/2006/main" noChangeAspect="1"/>
@@ -1656,15 +1773,25 @@
                   <pic:spPr bwMode="auto">
                     <a:xfrm>
                       <a:off x="0" y="0"/>
-                      <a:ext cx="5760720" cy="776177"/>
+                      <a:ext cx="4986069" cy="671803"/>
                     </a:xfrm>
                     <a:prstGeom prst="rect">
                       <a:avLst/>
                     </a:prstGeom>
-                    <a:noFill/>
-                    <a:ln>
-                      <a:noFill/>
+                    <a:ln w="38100" cap="sq">
+                      <a:solidFill>
+                        <a:srgbClr val="000000"/>
+                      </a:solidFill>
+                      <a:prstDash val="solid"/>
+                      <a:miter lim="800000"/>
                     </a:ln>
+                    <a:effectLst>
+                      <a:outerShdw blurRad="50800" dist="38100" dir="2700000" algn="tl" rotWithShape="0">
+                        <a:srgbClr val="000000">
+                          <a:alpha val="43000"/>
+                        </a:srgbClr>
+                      </a:outerShdw>
+                    </a:effectLst>
                     <a:extLst>
                       <a:ext uri="{53640926-AAD7-44D8-BBD7-CCE9431645EC}">
                         <a14:shadowObscured xmlns:a14="http://schemas.microsoft.com/office/drawing/2010/main"/>
@@ -1683,6 +1810,180 @@
         <w:pStyle w:val="Bijschrift"/>
         <w:jc w:val="center"/>
       </w:pPr>
+      <w:bookmarkStart w:id="11" w:name="_Ref417555339"/>
+      <w:r>
+        <w:t xml:space="preserve">Figuur </w:t>
+      </w:r>
+      <w:r>
+        <w:fldChar w:fldCharType="begin"/>
+      </w:r>
+      <w:r>
+        <w:instrText xml:space="preserve"> SEQ Figuur \* ARABIC </w:instrText>
+      </w:r>
+      <w:r>
+        <w:fldChar w:fldCharType="separate"/>
+      </w:r>
+      <w:r>
+        <w:rPr>
+          <w:noProof/>
+        </w:rPr>
+        <w:t>4</w:t>
+      </w:r>
+      <w:r>
+        <w:rPr>
+          <w:noProof/>
+        </w:rPr>
+        <w:fldChar w:fldCharType="end"/>
+      </w:r>
+      <w:bookmarkEnd w:id="11"/>
+      <w:r>
+        <w:t>: vector met de locaties van elke aa</w:t>
+      </w:r>
+      <w:r>
+        <w:t>nliggende tegel.</w:t>
+      </w:r>
+      <w:r>
+        <w:br/>
+        <w:t>Merk op dat er zes mogelijke</w:t>
+      </w:r>
+      <w:r>
+        <w:t xml:space="preserve"> locaties zijn voor een hexagon</w:t>
+      </w:r>
+    </w:p>
+    <w:p/>
+    <w:p>
+      <w:r>
+        <w:lastRenderedPageBreak/>
+        <w:t xml:space="preserve">In </w:t>
+      </w:r>
+      <w:r>
+        <w:fldChar w:fldCharType="begin"/>
+      </w:r>
+      <w:r>
+        <w:instrText xml:space="preserve"> REF _Ref417556934 \h </w:instrText>
+      </w:r>
+      <w:r>
+        <w:fldChar w:fldCharType="separate"/>
+      </w:r>
+      <w:r>
+        <w:t xml:space="preserve">Figuur </w:t>
+      </w:r>
+      <w:r>
+        <w:rPr>
+          <w:noProof/>
+        </w:rPr>
+        <w:t>5</w:t>
+      </w:r>
+      <w:r>
+        <w:fldChar w:fldCharType="end"/>
+      </w:r>
+      <w:r>
+        <w:t xml:space="preserve"> is te zien hoe het padzoek-algoritme geïmplementeerd is. Hier wordt de vector uit </w:t>
+      </w:r>
+      <w:r>
+        <w:fldChar w:fldCharType="begin"/>
+      </w:r>
+      <w:r>
+        <w:instrText xml:space="preserve"> REF _Ref417555339 \h </w:instrText>
+      </w:r>
+      <w:r>
+        <w:fldChar w:fldCharType="separate"/>
+      </w:r>
+      <w:r>
+        <w:t xml:space="preserve">Figuur </w:t>
+      </w:r>
+      <w:r>
+        <w:rPr>
+          <w:noProof/>
+        </w:rPr>
+        <w:t>4</w:t>
+      </w:r>
+      <w:r>
+        <w:fldChar w:fldCharType="end"/>
+      </w:r>
+      <w:r>
+        <w:t xml:space="preserve"> gebruikt om </w:t>
+      </w:r>
+      <w:r>
+        <w:t xml:space="preserve">bij elke omliggende tegel naar een pad te zoeken. Te zien is dat telkens wanneer de functie (recursief) aangeroepen wordt, er een nieuw pair met de huidige locatie aangemaakt wordt. Dit zorgt ervoor dat de datastructuur niet verder zoekt op een locatie waar al gezocht is. </w:t>
+      </w:r>
+      <w:r>
+        <w:t>Het recursief aanroepen van deze functie stopt wanneer er een pad gevonden is.</w:t>
+      </w:r>
+    </w:p>
+    <w:p>
+      <w:pPr>
+        <w:keepNext/>
+        <w:jc w:val="center"/>
+      </w:pPr>
+      <w:r>
+        <w:rPr>
+          <w:noProof/>
+          <w:lang w:eastAsia="nl-NL"/>
+        </w:rPr>
+        <w:drawing>
+          <wp:inline distT="0" distB="0" distL="0" distR="0" wp14:anchorId="5573E6C9" wp14:editId="0134123A">
+            <wp:extent cx="4837106" cy="3389009"/>
+            <wp:effectExtent l="76200" t="76200" r="135255" b="135255"/>
+            <wp:docPr id="4" name="Afbeelding 4"/>
+            <wp:cNvGraphicFramePr>
+              <a:graphicFrameLocks xmlns:a="http://schemas.openxmlformats.org/drawingml/2006/main" noChangeAspect="1"/>
+            </wp:cNvGraphicFramePr>
+            <a:graphic xmlns:a="http://schemas.openxmlformats.org/drawingml/2006/main">
+              <a:graphicData uri="http://schemas.openxmlformats.org/drawingml/2006/picture">
+                <pic:pic xmlns:pic="http://schemas.openxmlformats.org/drawingml/2006/picture">
+                  <pic:nvPicPr>
+                    <pic:cNvPr id="1" name=""/>
+                    <pic:cNvPicPr/>
+                  </pic:nvPicPr>
+                  <pic:blipFill rotWithShape="1">
+                    <a:blip r:embed="rId13"/>
+                    <a:srcRect l="4614" t="13432" r="34247" b="10387"/>
+                    <a:stretch/>
+                  </pic:blipFill>
+                  <pic:spPr bwMode="auto">
+                    <a:xfrm>
+                      <a:off x="0" y="0"/>
+                      <a:ext cx="4852531" cy="3399816"/>
+                    </a:xfrm>
+                    <a:prstGeom prst="rect">
+                      <a:avLst/>
+                    </a:prstGeom>
+                    <a:ln w="38100" cap="sq" cmpd="sng" algn="ctr">
+                      <a:solidFill>
+                        <a:srgbClr val="000000"/>
+                      </a:solidFill>
+                      <a:prstDash val="solid"/>
+                      <a:miter lim="800000"/>
+                      <a:headEnd type="none" w="med" len="med"/>
+                      <a:tailEnd type="none" w="med" len="med"/>
+                    </a:ln>
+                    <a:effectLst>
+                      <a:outerShdw blurRad="50800" dist="38100" dir="2700000" algn="tl" rotWithShape="0">
+                        <a:srgbClr val="000000">
+                          <a:alpha val="43000"/>
+                        </a:srgbClr>
+                      </a:outerShdw>
+                    </a:effectLst>
+                    <a:extLst>
+                      <a:ext uri="{53640926-AAD7-44D8-BBD7-CCE9431645EC}">
+                        <a14:shadowObscured xmlns:a14="http://schemas.microsoft.com/office/drawing/2010/main"/>
+                      </a:ext>
+                    </a:extLst>
+                  </pic:spPr>
+                </pic:pic>
+              </a:graphicData>
+            </a:graphic>
+          </wp:inline>
+        </w:drawing>
+      </w:r>
+    </w:p>
+    <w:p>
+      <w:pPr>
+        <w:pStyle w:val="Bijschrift"/>
+        <w:jc w:val="center"/>
+      </w:pPr>
+      <w:bookmarkStart w:id="12" w:name="_Ref417556934"/>
       <w:r>
         <w:t xml:space="preserve">Figuur </w:t>
       </w:r>
@@ -1691,38 +1992,373 @@
           <w:rPr>
             <w:noProof/>
           </w:rPr>
-          <w:t>4</w:t>
+          <w:t>5</w:t>
         </w:r>
       </w:fldSimple>
-      <w:r>
-        <w:t>: vector met de locaties van elke aa</w:t>
-      </w:r>
-      <w:r>
-        <w:t>nliggende tegel.</w:t>
+      <w:bookmarkEnd w:id="12"/>
+      <w:r>
+        <w:t>: het padzoek-algoritme.</w:t>
       </w:r>
       <w:r>
         <w:br/>
-        <w:t>Merk op dat er zes mogelijke</w:t>
-      </w:r>
-      <w:bookmarkStart w:id="10" w:name="_GoBack"/>
-      <w:bookmarkEnd w:id="10"/>
-      <w:r>
-        <w:t xml:space="preserve"> locaties zijn voor een hexagon</w:t>
-      </w:r>
-    </w:p>
-    <w:p>
-      <w:pPr>
+        <w:t xml:space="preserve">Merk op dat deze functie recursief wordt aangeroepen </w:t>
+      </w:r>
+      <w:r>
+        <w:br/>
+        <w:t>voor elke aanliggende tegel</w:t>
+      </w:r>
+    </w:p>
+    <w:p/>
+    <w:p>
+      <w:pPr>
+        <w:rPr>
+          <w:rFonts w:asciiTheme="majorHAnsi" w:eastAsiaTheme="majorEastAsia" w:hAnsiTheme="majorHAnsi" w:cstheme="majorBidi"/>
+          <w:color w:val="F5A100"/>
+          <w:sz w:val="26"/>
+          <w:szCs w:val="26"/>
+        </w:rPr>
+      </w:pPr>
+      <w:r>
+        <w:br w:type="page"/>
+      </w:r>
+    </w:p>
+    <w:p>
+      <w:pPr>
+        <w:pStyle w:val="Kop2"/>
+      </w:pPr>
+      <w:r>
+        <w:lastRenderedPageBreak/>
+        <w:t>Plaatsen van de tegels</w:t>
+      </w:r>
+    </w:p>
+    <w:p>
+      <w:r>
+        <w:t>Net als bij het “Tic Tac Toe”-programma wordt chooseComputerMove() en chooseHumanMove() gebruikt om de volgende zet te bepalen.</w:t>
+      </w:r>
+      <w:r>
+        <w:t xml:space="preserve"> De</w:t>
+      </w:r>
+      <w:r>
+        <w:t xml:space="preserve"> waarden voor “beste kolom”en “beste rij” worden vervolgens opgeslagen</w:t>
+      </w:r>
+      <w:r>
+        <w:t xml:space="preserve"> </w:t>
+      </w:r>
+      <w:r>
+        <w:t xml:space="preserve">en gebruikt om de tegels te plaatsen. </w:t>
+      </w:r>
+      <w:r>
+        <w:t xml:space="preserve">Wanneer een “bestValue” gevonden is, wordt het (recursief) aanroepen gestopt. </w:t>
+      </w:r>
+      <w:r>
+        <w:t>In figuur 6 is te zien hoe een waarde gekozen en gespeeld wordt.</w:t>
+      </w:r>
+    </w:p>
+    <w:p>
+      <w:pPr>
+        <w:keepNext/>
         <w:jc w:val="center"/>
       </w:pPr>
       <w:r>
+        <w:rPr>
+          <w:noProof/>
+          <w:lang w:eastAsia="nl-NL"/>
+        </w:rPr>
+        <w:drawing>
+          <wp:inline distT="0" distB="0" distL="0" distR="0" wp14:anchorId="182C83B2" wp14:editId="01E99D5B">
+            <wp:extent cx="4943195" cy="5506970"/>
+            <wp:effectExtent l="76200" t="76200" r="124460" b="132080"/>
+            <wp:docPr id="6" name="Afbeelding 6"/>
+            <wp:cNvGraphicFramePr>
+              <a:graphicFrameLocks xmlns:a="http://schemas.openxmlformats.org/drawingml/2006/main" noChangeAspect="1"/>
+            </wp:cNvGraphicFramePr>
+            <a:graphic xmlns:a="http://schemas.openxmlformats.org/drawingml/2006/main">
+              <a:graphicData uri="http://schemas.openxmlformats.org/drawingml/2006/picture">
+                <pic:pic xmlns:pic="http://schemas.openxmlformats.org/drawingml/2006/picture">
+                  <pic:nvPicPr>
+                    <pic:cNvPr id="0" name="Picture 4"/>
+                    <pic:cNvPicPr>
+                      <a:picLocks noChangeAspect="1" noChangeArrowheads="1"/>
+                    </pic:cNvPicPr>
+                  </pic:nvPicPr>
+                  <pic:blipFill rotWithShape="1">
+                    <a:blip r:embed="rId14">
+                      <a:extLst>
+                        <a:ext uri="{28A0092B-C50C-407E-A947-70E740481C1C}">
+                          <a14:useLocalDpi xmlns:a14="http://schemas.microsoft.com/office/drawing/2010/main" val="0"/>
+                        </a:ext>
+                      </a:extLst>
+                    </a:blip>
+                    <a:srcRect l="1849" t="732" r="12204" b="4387"/>
+                    <a:stretch/>
+                  </pic:blipFill>
+                  <pic:spPr bwMode="auto">
+                    <a:xfrm>
+                      <a:off x="0" y="0"/>
+                      <a:ext cx="4944121" cy="5508002"/>
+                    </a:xfrm>
+                    <a:prstGeom prst="rect">
+                      <a:avLst/>
+                    </a:prstGeom>
+                    <a:ln w="38100" cap="sq">
+                      <a:solidFill>
+                        <a:srgbClr val="000000"/>
+                      </a:solidFill>
+                      <a:prstDash val="solid"/>
+                      <a:miter lim="800000"/>
+                    </a:ln>
+                    <a:effectLst>
+                      <a:outerShdw blurRad="50800" dist="38100" dir="2700000" algn="tl" rotWithShape="0">
+                        <a:srgbClr val="000000">
+                          <a:alpha val="43000"/>
+                        </a:srgbClr>
+                      </a:outerShdw>
+                    </a:effectLst>
+                    <a:extLst>
+                      <a:ext uri="{53640926-AAD7-44D8-BBD7-CCE9431645EC}">
+                        <a14:shadowObscured xmlns:a14="http://schemas.microsoft.com/office/drawing/2010/main"/>
+                      </a:ext>
+                    </a:extLst>
+                  </pic:spPr>
+                </pic:pic>
+              </a:graphicData>
+            </a:graphic>
+          </wp:inline>
+        </w:drawing>
+      </w:r>
+    </w:p>
+    <w:p>
+      <w:pPr>
+        <w:pStyle w:val="Bijschrift"/>
+        <w:jc w:val="center"/>
+      </w:pPr>
+      <w:r>
+        <w:t xml:space="preserve">Figuur </w:t>
+      </w:r>
+      <w:fldSimple w:instr=" SEQ Figuur \* ARABIC ">
+        <w:r>
+          <w:rPr>
+            <w:noProof/>
+          </w:rPr>
+          <w:t>6</w:t>
+        </w:r>
+      </w:fldSimple>
+      <w:r>
+        <w:t xml:space="preserve">: functies om de </w:t>
+      </w:r>
+      <w:r>
+        <w:t xml:space="preserve">zet van de computer te bepalen </w:t>
+      </w:r>
+      <w:r>
+        <w:br/>
+        <w:t>zoals in het originele “Tic Tac Toe”-programma</w:t>
+      </w:r>
+    </w:p>
+    <w:p>
+      <w:pPr>
+        <w:rPr>
+          <w:rFonts w:asciiTheme="majorHAnsi" w:eastAsiaTheme="majorEastAsia" w:hAnsiTheme="majorHAnsi" w:cstheme="majorBidi"/>
+          <w:color w:val="F5A100"/>
+          <w:sz w:val="26"/>
+          <w:szCs w:val="26"/>
+        </w:rPr>
+      </w:pPr>
+      <w:r>
         <w:br w:type="page"/>
       </w:r>
     </w:p>
     <w:p>
       <w:pPr>
+        <w:pStyle w:val="Kop2"/>
+      </w:pPr>
+      <w:r>
+        <w:lastRenderedPageBreak/>
+        <w:t>Winconditie</w:t>
+      </w:r>
+    </w:p>
+    <w:p>
+      <w:r>
+        <w:t>Om de winconditie te bepalen is de functie “isAWin()” gebruikt uit het “Tic Tac Toe”-programma.</w:t>
+      </w:r>
+      <w:r>
+        <w:t xml:space="preserve"> In </w:t>
+      </w:r>
+      <w:r>
+        <w:fldChar w:fldCharType="begin"/>
+      </w:r>
+      <w:r>
+        <w:instrText xml:space="preserve"> REF _Ref417559744 \h </w:instrText>
+      </w:r>
+      <w:r>
+        <w:fldChar w:fldCharType="separate"/>
+      </w:r>
+      <w:r>
+        <w:t xml:space="preserve">Figuur </w:t>
+      </w:r>
+      <w:r>
+        <w:rPr>
+          <w:noProof/>
+        </w:rPr>
+        <w:t>7</w:t>
+      </w:r>
+      <w:r>
+        <w:fldChar w:fldCharType="end"/>
+      </w:r>
+      <w:r>
+        <w:t xml:space="preserve"> is te zien hoe deze functie aangepast is door eerst te kijken of er twee tegels</w:t>
+      </w:r>
+      <w:r>
+        <w:t xml:space="preserve"> aan de rand geplaatst zijn. Is dit het geval, dan wordt de checkPath()-functie aangeroepen om te zien of er een pad is, zoals te zien in </w:t>
+      </w:r>
+      <w:r>
+        <w:fldChar w:fldCharType="begin"/>
+      </w:r>
+      <w:r>
+        <w:instrText xml:space="preserve"> REF _Ref417510976 \h </w:instrText>
+      </w:r>
+      <w:r>
+        <w:fldChar w:fldCharType="separate"/>
+      </w:r>
+      <w:r>
+        <w:t xml:space="preserve">Figuur </w:t>
+      </w:r>
+      <w:r>
+        <w:rPr>
+          <w:noProof/>
+        </w:rPr>
+        <w:t>3</w:t>
+      </w:r>
+      <w:r>
+        <w:fldChar w:fldCharType="end"/>
+      </w:r>
+      <w:r>
+        <w:t xml:space="preserve"> en </w:t>
+      </w:r>
+      <w:r>
+        <w:fldChar w:fldCharType="begin"/>
+      </w:r>
+      <w:r>
+        <w:instrText xml:space="preserve"> REF _Ref417556934 \h </w:instrText>
+      </w:r>
+      <w:r>
+        <w:fldChar w:fldCharType="separate"/>
+      </w:r>
+      <w:r>
+        <w:t xml:space="preserve">Figuur </w:t>
+      </w:r>
+      <w:r>
+        <w:rPr>
+          <w:noProof/>
+        </w:rPr>
+        <w:t>5</w:t>
+      </w:r>
+      <w:r>
+        <w:fldChar w:fldCharType="end"/>
+      </w:r>
+      <w:r>
+        <w:t>.</w:t>
+      </w:r>
+    </w:p>
+    <w:p>
+      <w:pPr>
+        <w:keepNext/>
+        <w:jc w:val="center"/>
+      </w:pPr>
+      <w:r>
+        <w:rPr>
+          <w:noProof/>
+          <w:lang w:eastAsia="nl-NL"/>
+        </w:rPr>
+        <w:drawing>
+          <wp:inline distT="0" distB="0" distL="0" distR="0" wp14:anchorId="6DEA0A85" wp14:editId="6AD05365">
+            <wp:extent cx="2551814" cy="7187896"/>
+            <wp:effectExtent l="76200" t="76200" r="134620" b="127635"/>
+            <wp:docPr id="9" name="Afbeelding 9"/>
+            <wp:cNvGraphicFramePr>
+              <a:graphicFrameLocks xmlns:a="http://schemas.openxmlformats.org/drawingml/2006/main" noChangeAspect="1"/>
+            </wp:cNvGraphicFramePr>
+            <a:graphic xmlns:a="http://schemas.openxmlformats.org/drawingml/2006/main">
+              <a:graphicData uri="http://schemas.openxmlformats.org/drawingml/2006/picture">
+                <pic:pic xmlns:pic="http://schemas.openxmlformats.org/drawingml/2006/picture">
+                  <pic:nvPicPr>
+                    <pic:cNvPr id="0" name="Picture 7"/>
+                    <pic:cNvPicPr>
+                      <a:picLocks noChangeAspect="1" noChangeArrowheads="1"/>
+                    </pic:cNvPicPr>
+                  </pic:nvPicPr>
+                  <pic:blipFill rotWithShape="1">
+                    <a:blip r:embed="rId15">
+                      <a:extLst>
+                        <a:ext uri="{28A0092B-C50C-407E-A947-70E740481C1C}">
+                          <a14:useLocalDpi xmlns:a14="http://schemas.microsoft.com/office/drawing/2010/main" val="0"/>
+                        </a:ext>
+                      </a:extLst>
+                    </a:blip>
+                    <a:srcRect l="3835" t="359" r="15605" b="561"/>
+                    <a:stretch/>
+                  </pic:blipFill>
+                  <pic:spPr bwMode="auto">
+                    <a:xfrm>
+                      <a:off x="0" y="0"/>
+                      <a:ext cx="2567066" cy="7230858"/>
+                    </a:xfrm>
+                    <a:prstGeom prst="rect">
+                      <a:avLst/>
+                    </a:prstGeom>
+                    <a:ln w="38100" cap="sq">
+                      <a:solidFill>
+                        <a:srgbClr val="000000"/>
+                      </a:solidFill>
+                      <a:prstDash val="solid"/>
+                      <a:miter lim="800000"/>
+                    </a:ln>
+                    <a:effectLst>
+                      <a:outerShdw blurRad="50800" dist="38100" dir="2700000" algn="tl" rotWithShape="0">
+                        <a:srgbClr val="000000">
+                          <a:alpha val="43000"/>
+                        </a:srgbClr>
+                      </a:outerShdw>
+                    </a:effectLst>
+                    <a:extLst>
+                      <a:ext uri="{53640926-AAD7-44D8-BBD7-CCE9431645EC}">
+                        <a14:shadowObscured xmlns:a14="http://schemas.microsoft.com/office/drawing/2010/main"/>
+                      </a:ext>
+                    </a:extLst>
+                  </pic:spPr>
+                </pic:pic>
+              </a:graphicData>
+            </a:graphic>
+          </wp:inline>
+        </w:drawing>
+      </w:r>
+    </w:p>
+    <w:p>
+      <w:pPr>
+        <w:pStyle w:val="Bijschrift"/>
+        <w:jc w:val="center"/>
+      </w:pPr>
+      <w:bookmarkStart w:id="13" w:name="_Ref417559744"/>
+      <w:r>
+        <w:t xml:space="preserve">Figuur </w:t>
+      </w:r>
+      <w:fldSimple w:instr=" SEQ Figuur \* ARABIC ">
+        <w:r>
+          <w:rPr>
+            <w:noProof/>
+          </w:rPr>
+          <w:t>7</w:t>
+        </w:r>
+      </w:fldSimple>
+      <w:bookmarkEnd w:id="13"/>
+      <w:r>
+        <w:t>: bepalen van de winconditie</w:t>
+      </w:r>
+    </w:p>
+    <w:p>
+      <w:pPr>
         <w:pStyle w:val="Kop1"/>
       </w:pPr>
-      <w:bookmarkStart w:id="11" w:name="_Toc417472132"/>
+      <w:bookmarkStart w:id="14" w:name="_Toc417472132"/>
       <w:r>
         <w:lastRenderedPageBreak/>
         <w:t xml:space="preserve">Conclusie, </w:t>
@@ -1733,39 +2369,122 @@
       <w:r>
         <w:t xml:space="preserve"> en verbeterpunten</w:t>
       </w:r>
-      <w:bookmarkEnd w:id="11"/>
-    </w:p>
-    <w:p/>
-    <w:p>
-      <w:pPr>
-        <w:pStyle w:val="Kop2"/>
-      </w:pPr>
-      <w:r>
-        <w:t xml:space="preserve"> </w:t>
-      </w:r>
-      <w:bookmarkStart w:id="12" w:name="_Toc417472133"/>
-      <w:r>
-        <w:t>Conclusie</w:t>
-      </w:r>
-      <w:bookmarkEnd w:id="12"/>
-    </w:p>
-    <w:p/>
-    <w:p>
-      <w:pPr>
-        <w:pStyle w:val="Kop2"/>
-      </w:pPr>
-      <w:bookmarkStart w:id="13" w:name="_Toc417472134"/>
-      <w:r>
-        <w:t>Aanbevelingen</w:t>
-      </w:r>
-      <w:r>
-        <w:t xml:space="preserve"> en verbeterpunten</w:t>
-      </w:r>
-      <w:bookmarkEnd w:id="13"/>
-    </w:p>
-    <w:p/>
+      <w:bookmarkEnd w:id="14"/>
+    </w:p>
+    <w:p>
+      <w:r>
+        <w:t>Hex is een spel waarbij de speler van de ene naar de andere zijde moet spelen, de één horizontaal en de ander verticaal. In dit programma speelt een persoon tegen de computer, waarbij de computer verticaal speelt. De basis van dit programma is afgeleid van het programma “Tic Tac Toe” van Harry Broeders. Er wordt gebruik gemaakt van een padzoek-algoritme: een functie waarin recursief gekeken wordt of er een pad naar de andere kant van het bord is.</w:t>
+      </w:r>
+      <w:r>
+        <w:t xml:space="preserve"> Ook is de winconditie aangepast, namelijk door te kijken of er aan beide kanten van het bord een tegel van de desbetreffende speler ligt en of er een pad hiertussen ligt.</w:t>
+      </w:r>
+    </w:p>
+    <w:p>
+      <w:pPr>
+        <w:keepNext/>
+        <w:jc w:val="center"/>
+      </w:pPr>
+      <w:r>
+        <w:rPr>
+          <w:noProof/>
+          <w:lang w:eastAsia="nl-NL"/>
+        </w:rPr>
+        <w:drawing>
+          <wp:inline distT="0" distB="0" distL="0" distR="0" wp14:anchorId="6DD84BBF" wp14:editId="55F66C13">
+            <wp:extent cx="2892056" cy="6766062"/>
+            <wp:effectExtent l="95250" t="95250" r="99060" b="92075"/>
+            <wp:docPr id="11" name="Afbeelding 11"/>
+            <wp:cNvGraphicFramePr>
+              <a:graphicFrameLocks xmlns:a="http://schemas.openxmlformats.org/drawingml/2006/main" noChangeAspect="1"/>
+            </wp:cNvGraphicFramePr>
+            <a:graphic xmlns:a="http://schemas.openxmlformats.org/drawingml/2006/main">
+              <a:graphicData uri="http://schemas.openxmlformats.org/drawingml/2006/picture">
+                <pic:pic xmlns:pic="http://schemas.openxmlformats.org/drawingml/2006/picture">
+                  <pic:nvPicPr>
+                    <pic:cNvPr id="0" name="Picture 9"/>
+                    <pic:cNvPicPr>
+                      <a:picLocks noChangeAspect="1" noChangeArrowheads="1"/>
+                    </pic:cNvPicPr>
+                  </pic:nvPicPr>
+                  <pic:blipFill rotWithShape="1">
+                    <a:blip r:embed="rId16">
+                      <a:extLst>
+                        <a:ext uri="{28A0092B-C50C-407E-A947-70E740481C1C}">
+                          <a14:useLocalDpi xmlns:a14="http://schemas.microsoft.com/office/drawing/2010/main" val="0"/>
+                        </a:ext>
+                      </a:extLst>
+                    </a:blip>
+                    <a:srcRect l="4647" t="4465" r="18320" b="1520"/>
+                    <a:stretch/>
+                  </pic:blipFill>
+                  <pic:spPr bwMode="auto">
+                    <a:xfrm>
+                      <a:off x="0" y="0"/>
+                      <a:ext cx="2904710" cy="6795667"/>
+                    </a:xfrm>
+                    <a:prstGeom prst="rect">
+                      <a:avLst/>
+                    </a:prstGeom>
+                    <a:ln w="88900" cap="sq" cmpd="thickThin">
+                      <a:solidFill>
+                        <a:srgbClr val="000000"/>
+                      </a:solidFill>
+                      <a:prstDash val="solid"/>
+                      <a:miter lim="800000"/>
+                    </a:ln>
+                    <a:effectLst>
+                      <a:innerShdw blurRad="76200">
+                        <a:srgbClr val="000000"/>
+                      </a:innerShdw>
+                    </a:effectLst>
+                    <a:extLst>
+                      <a:ext uri="{53640926-AAD7-44D8-BBD7-CCE9431645EC}">
+                        <a14:shadowObscured xmlns:a14="http://schemas.microsoft.com/office/drawing/2010/main"/>
+                      </a:ext>
+                    </a:extLst>
+                  </pic:spPr>
+                </pic:pic>
+              </a:graphicData>
+            </a:graphic>
+          </wp:inline>
+        </w:drawing>
+      </w:r>
+    </w:p>
+    <w:p>
+      <w:pPr>
+        <w:pStyle w:val="Bijschrift"/>
+        <w:jc w:val="center"/>
+      </w:pPr>
+      <w:r>
+        <w:t xml:space="preserve">Figuur </w:t>
+      </w:r>
+      <w:fldSimple w:instr=" SEQ Figuur \* ARABIC ">
+        <w:r>
+          <w:rPr>
+            <w:noProof/>
+          </w:rPr>
+          <w:t>8</w:t>
+        </w:r>
+      </w:fldSimple>
+      <w:r>
+        <w:t>: het resultaat</w:t>
+      </w:r>
+    </w:p>
+    <w:p>
+      <w:r>
+        <w:lastRenderedPageBreak/>
+        <w:t xml:space="preserve">In dit spel is Alpha-Beta-Pruning toegepast om </w:t>
+      </w:r>
+      <w:r>
+        <w:t>het berekenen van het mogelijke aantal zetten te verminderen. Ook is een poging gedaan om met de “Max Search Depth” te werken om deze tijd nog verder te verkleinen. Dit had echter weinig effect. Hoewel dit programma gebasseerd is op een bord van drie bij drie tegels, werkt het ook met meer tegels. Het aantal mogelijke zetten en de tijd om dit te berekenen neemt dan wel drastich toe en het is dan ook niet meer reeël om hier op te wachten.</w:t>
+      </w:r>
+    </w:p>
+    <w:p>
+      <w:bookmarkStart w:id="15" w:name="_GoBack"/>
+      <w:bookmarkEnd w:id="15"/>
+    </w:p>
     <w:sectPr>
-      <w:footerReference w:type="default" r:id="rId13"/>
+      <w:footerReference w:type="default" r:id="rId17"/>
       <w:pgSz w:w="11906" w:h="16838"/>
       <w:pgMar w:top="1417" w:right="1417" w:bottom="1417" w:left="1417" w:header="708" w:footer="708" w:gutter="0"/>
       <w:cols w:space="708"/>
@@ -1838,7 +2557,7 @@
           <w:rPr>
             <w:noProof/>
           </w:rPr>
-          <w:t>9</w:t>
+          <w:t>13</w:t>
         </w:r>
         <w:r>
           <w:rPr>
@@ -4791,7 +5510,7 @@
 </file>
 
 <file path=customXml/itemProps1.xml><?xml version="1.0" encoding="utf-8"?>
-<ds:datastoreItem xmlns:ds="http://schemas.openxmlformats.org/officeDocument/2006/customXml" ds:itemID="{2C2D3C3A-7561-4D35-9800-4F13377604BF}">
+<ds:datastoreItem xmlns:ds="http://schemas.openxmlformats.org/officeDocument/2006/customXml" ds:itemID="{3CE0D48C-F4AD-45AA-B5B5-07CB5332DCA5}">
   <ds:schemaRefs>
     <ds:schemaRef ds:uri="http://schemas.openxmlformats.org/officeDocument/2006/bibliography"/>
   </ds:schemaRefs>

</xml_diff>

<commit_message>
Added four by four tiles screenshot
</commit_message>
<xml_diff>
--- a/Verslag ALGODS eindopdracht.docx
+++ b/Verslag ALGODS eindopdracht.docx
@@ -2480,11 +2480,104 @@
       </w:r>
     </w:p>
     <w:p>
+      <w:pPr>
+        <w:keepNext/>
+        <w:jc w:val="center"/>
+      </w:pPr>
+      <w:r>
+        <w:rPr>
+          <w:noProof/>
+          <w:lang w:eastAsia="nl-NL"/>
+        </w:rPr>
+        <w:drawing>
+          <wp:inline distT="0" distB="0" distL="0" distR="0" wp14:anchorId="18259EBE" wp14:editId="52CE053D">
+            <wp:extent cx="2955852" cy="1701165"/>
+            <wp:effectExtent l="95250" t="95250" r="92710" b="89535"/>
+            <wp:docPr id="12" name="Afbeelding 12"/>
+            <wp:cNvGraphicFramePr>
+              <a:graphicFrameLocks xmlns:a="http://schemas.openxmlformats.org/drawingml/2006/main" noChangeAspect="1"/>
+            </wp:cNvGraphicFramePr>
+            <a:graphic xmlns:a="http://schemas.openxmlformats.org/drawingml/2006/main">
+              <a:graphicData uri="http://schemas.openxmlformats.org/drawingml/2006/picture">
+                <pic:pic xmlns:pic="http://schemas.openxmlformats.org/drawingml/2006/picture">
+                  <pic:nvPicPr>
+                    <pic:cNvPr id="0" name="Picture 10"/>
+                    <pic:cNvPicPr>
+                      <a:picLocks noChangeAspect="1" noChangeArrowheads="1"/>
+                    </pic:cNvPicPr>
+                  </pic:nvPicPr>
+                  <pic:blipFill rotWithShape="1">
+                    <a:blip r:embed="rId17">
+                      <a:extLst>
+                        <a:ext uri="{28A0092B-C50C-407E-A947-70E740481C1C}">
+                          <a14:useLocalDpi xmlns:a14="http://schemas.microsoft.com/office/drawing/2010/main" val="0"/>
+                        </a:ext>
+                      </a:extLst>
+                    </a:blip>
+                    <a:srcRect l="4794" t="5292" r="6347" b="10024"/>
+                    <a:stretch/>
+                  </pic:blipFill>
+                  <pic:spPr bwMode="auto">
+                    <a:xfrm>
+                      <a:off x="0" y="0"/>
+                      <a:ext cx="2957232" cy="1701959"/>
+                    </a:xfrm>
+                    <a:prstGeom prst="rect">
+                      <a:avLst/>
+                    </a:prstGeom>
+                    <a:ln w="88900" cap="sq" cmpd="thickThin">
+                      <a:solidFill>
+                        <a:srgbClr val="000000"/>
+                      </a:solidFill>
+                      <a:prstDash val="solid"/>
+                      <a:miter lim="800000"/>
+                    </a:ln>
+                    <a:effectLst>
+                      <a:innerShdw blurRad="76200">
+                        <a:srgbClr val="000000"/>
+                      </a:innerShdw>
+                    </a:effectLst>
+                    <a:extLst>
+                      <a:ext uri="{53640926-AAD7-44D8-BBD7-CCE9431645EC}">
+                        <a14:shadowObscured xmlns:a14="http://schemas.microsoft.com/office/drawing/2010/main"/>
+                      </a:ext>
+                    </a:extLst>
+                  </pic:spPr>
+                </pic:pic>
+              </a:graphicData>
+            </a:graphic>
+          </wp:inline>
+        </w:drawing>
+      </w:r>
+    </w:p>
+    <w:p>
+      <w:pPr>
+        <w:pStyle w:val="Bijschrift"/>
+        <w:jc w:val="center"/>
+      </w:pPr>
+      <w:r>
+        <w:t xml:space="preserve">Figuur </w:t>
+      </w:r>
+      <w:fldSimple w:instr=" SEQ Figuur \* ARABIC ">
+        <w:r>
+          <w:rPr>
+            <w:noProof/>
+          </w:rPr>
+          <w:t>9</w:t>
+        </w:r>
+      </w:fldSimple>
+      <w:r>
+        <w:t>: Hex met een bord van vier bij vier tegels.</w:t>
+      </w:r>
+      <w:r>
+        <w:br/>
+        <w:t>De tijd om het aantal zetten te berekenen neemt drastisch toe</w:t>
+      </w:r>
       <w:bookmarkStart w:id="15" w:name="_GoBack"/>
       <w:bookmarkEnd w:id="15"/>
     </w:p>
     <w:sectPr>
-      <w:footerReference w:type="default" r:id="rId17"/>
+      <w:footerReference w:type="default" r:id="rId18"/>
       <w:pgSz w:w="11906" w:h="16838"/>
       <w:pgMar w:top="1417" w:right="1417" w:bottom="1417" w:left="1417" w:header="708" w:footer="708" w:gutter="0"/>
       <w:cols w:space="708"/>
@@ -5510,7 +5603,7 @@
 </file>
 
 <file path=customXml/itemProps1.xml><?xml version="1.0" encoding="utf-8"?>
-<ds:datastoreItem xmlns:ds="http://schemas.openxmlformats.org/officeDocument/2006/customXml" ds:itemID="{3CE0D48C-F4AD-45AA-B5B5-07CB5332DCA5}">
+<ds:datastoreItem xmlns:ds="http://schemas.openxmlformats.org/officeDocument/2006/customXml" ds:itemID="{CB1A8C30-C1CB-43AE-B56A-A0E0DD3748C6}">
   <ds:schemaRefs>
     <ds:schemaRef ds:uri="http://schemas.openxmlformats.org/officeDocument/2006/bibliography"/>
   </ds:schemaRefs>

</xml_diff>